<commit_message>
made changes to cv, added hugging research study
</commit_message>
<xml_diff>
--- a/holly-bergen-resume-and-cv.docx
+++ b/holly-bergen-resume-and-cv.docx
@@ -400,6 +400,134 @@
           <w:spacing w:val="-16"/>
         </w:rPr>
       </w:pPr>
+      <w:r>
+        <w:rPr>
+          <w:rFonts w:ascii="Verdana" w:hAnsi="Verdana" w:cs="Arial"/>
+          <w:noProof/>
+          <w:color w:val="000000"/>
+          <w:spacing w:val="-17"/>
+        </w:rPr>
+        <mc:AlternateContent>
+          <mc:Choice Requires="wps">
+            <w:drawing>
+              <wp:anchor distT="45720" distB="45720" distL="114300" distR="114300" simplePos="0" relativeHeight="251683328" behindDoc="0" locked="0" layoutInCell="1" allowOverlap="1" wp14:anchorId="0EC3979F" wp14:editId="009C6610">
+                <wp:simplePos x="0" y="0"/>
+                <wp:positionH relativeFrom="column">
+                  <wp:posOffset>371476</wp:posOffset>
+                </wp:positionH>
+                <wp:positionV relativeFrom="paragraph">
+                  <wp:posOffset>1093721</wp:posOffset>
+                </wp:positionV>
+                <wp:extent cx="1075055" cy="255905"/>
+                <wp:effectExtent l="0" t="9525" r="1270" b="1270"/>
+                <wp:wrapNone/>
+                <wp:docPr id="217" name="Text Box 2"/>
+                <wp:cNvGraphicFramePr>
+                  <a:graphicFrameLocks xmlns:a="http://schemas.openxmlformats.org/drawingml/2006/main"/>
+                </wp:cNvGraphicFramePr>
+                <a:graphic xmlns:a="http://schemas.openxmlformats.org/drawingml/2006/main">
+                  <a:graphicData uri="http://schemas.microsoft.com/office/word/2010/wordprocessingShape">
+                    <wps:wsp>
+                      <wps:cNvSpPr txBox="1">
+                        <a:spLocks noChangeArrowheads="1"/>
+                      </wps:cNvSpPr>
+                      <wps:spPr bwMode="auto">
+                        <a:xfrm rot="16200000">
+                          <a:off x="0" y="0"/>
+                          <a:ext cx="1075055" cy="255905"/>
+                        </a:xfrm>
+                        <a:prstGeom prst="rect">
+                          <a:avLst/>
+                        </a:prstGeom>
+                        <a:solidFill>
+                          <a:srgbClr val="FFFFFF"/>
+                        </a:solidFill>
+                        <a:ln w="9525">
+                          <a:noFill/>
+                          <a:miter lim="800000"/>
+                          <a:headEnd/>
+                          <a:tailEnd/>
+                        </a:ln>
+                      </wps:spPr>
+                      <wps:txbx>
+                        <w:txbxContent>
+                          <w:p>
+                            <w:pPr>
+                              <w:rPr>
+                                <w:rFonts w:ascii="Castellar" w:hAnsi="Castellar"/>
+                                <w:i/>
+                              </w:rPr>
+                            </w:pPr>
+                            <w:r>
+                              <w:rPr>
+                                <w:rFonts w:ascii="Castellar" w:hAnsi="Castellar"/>
+                                <w:i/>
+                              </w:rPr>
+                              <w:t xml:space="preserve"> </w:t>
+                            </w:r>
+                            <w:r>
+                              <w:rPr>
+                                <w:rFonts w:ascii="Castellar" w:hAnsi="Castellar"/>
+                                <w:i/>
+                              </w:rPr>
+                              <w:t>Soft Skills</w:t>
+                            </w:r>
+                          </w:p>
+                        </w:txbxContent>
+                      </wps:txbx>
+                      <wps:bodyPr rot="0" vert="horz" wrap="square" lIns="91440" tIns="45720" rIns="91440" bIns="45720" anchor="t" anchorCtr="0">
+                        <a:noAutofit/>
+                      </wps:bodyPr>
+                    </wps:wsp>
+                  </a:graphicData>
+                </a:graphic>
+                <wp14:sizeRelH relativeFrom="margin">
+                  <wp14:pctWidth>0</wp14:pctWidth>
+                </wp14:sizeRelH>
+                <wp14:sizeRelV relativeFrom="margin">
+                  <wp14:pctHeight>0</wp14:pctHeight>
+                </wp14:sizeRelV>
+              </wp:anchor>
+            </w:drawing>
+          </mc:Choice>
+          <mc:Fallback>
+            <w:pict>
+              <v:shapetype w14:anchorId="0EC3979F" id="_x0000_t202" coordsize="21600,21600" o:spt="202" path="m,l,21600r21600,l21600,xe">
+                <v:stroke joinstyle="miter"/>
+                <v:path gradientshapeok="t" o:connecttype="rect"/>
+              </v:shapetype>
+              <v:shape id="Text Box 2" o:spid="_x0000_s1026" type="#_x0000_t202" style="position:absolute;left:0;text-align:left;margin-left:29.25pt;margin-top:86.1pt;width:84.65pt;height:20.15pt;rotation:-90;z-index:251683328;visibility:visible;mso-wrap-style:square;mso-width-percent:0;mso-height-percent:0;mso-wrap-distance-left:9pt;mso-wrap-distance-top:3.6pt;mso-wrap-distance-right:9pt;mso-wrap-distance-bottom:3.6pt;mso-position-horizontal:absolute;mso-position-horizontal-relative:text;mso-position-vertical:absolute;mso-position-vertical-relative:text;mso-width-percent:0;mso-height-percent:0;mso-width-relative:margin;mso-height-relative:margin;v-text-anchor:top" o:gfxdata="UEsDBBQABgAIAAAAIQC2gziS/gAAAOEBAAATAAAAW0NvbnRlbnRfVHlwZXNdLnhtbJSRQU7DMBBF&#10;90jcwfIWJU67QAgl6YK0S0CoHGBkTxKLZGx5TGhvj5O2G0SRWNoz/78nu9wcxkFMGNg6quQqL6RA&#10;0s5Y6ir5vt9lD1JwBDIwOMJKHpHlpr69KfdHjyxSmriSfYz+USnWPY7AufNIadK6MEJMx9ApD/oD&#10;OlTrorhX2lFEilmcO2RdNtjC5xDF9pCuTyYBB5bi6bQ4syoJ3g9WQ0ymaiLzg5KdCXlKLjvcW893&#10;SUOqXwnz5DrgnHtJTxOsQfEKIT7DmDSUCaxw7Rqn8787ZsmRM9e2VmPeBN4uqYvTtW7jvijg9N/y&#10;JsXecLq0q+WD6m8AAAD//wMAUEsDBBQABgAIAAAAIQA4/SH/1gAAAJQBAAALAAAAX3JlbHMvLnJl&#10;bHOkkMFqwzAMhu+DvYPRfXGawxijTi+j0GvpHsDYimMaW0Yy2fr2M4PBMnrbUb/Q94l/f/hMi1qR&#10;JVI2sOt6UJgd+ZiDgffL8ekFlFSbvV0oo4EbChzGx4f9GRdb25HMsYhqlCwG5lrLq9biZkxWOiqY&#10;22YiTra2kYMu1l1tQD30/bPm3wwYN0x18gb45AdQl1tp5j/sFB2T0FQ7R0nTNEV3j6o9feQzro1i&#10;OWA14Fm+Q8a1a8+Bvu/d/dMb2JY5uiPbhG/ktn4cqGU/er3pcvwCAAD//wMAUEsDBBQABgAIAAAA&#10;IQCdu3ekKAIAACwEAAAOAAAAZHJzL2Uyb0RvYy54bWysU8GO2yAQvVfqPyDujR0r3mysOKtttqkq&#10;bbeVdvsBGOMYFRgKJPb26zvgKEnbW1UOiGGGx5s3M+u7UStyFM5LMDWdz3JKhOHQSrOv6beX3btb&#10;SnxgpmUKjKjpq/D0bvP2zXqwlSigB9UKRxDE+GqwNe1DsFWWed4LzfwMrDDo7MBpFtB0+6x1bEB0&#10;rbIiz2+yAVxrHXDhPd4+TE66SfhdJ3j40nVeBKJqitxC2l3am7hnmzWr9o7ZXvITDfYPLDSTBj89&#10;Qz2wwMjByb+gtOQOPHRhxkFn0HWSi5QDZjPP/8jmuWdWpFxQHG/PMvn/B8ufjl8dkW1Ni/mSEsM0&#10;FulFjIG8h5EUUZ/B+grDni0GhhGvsc4pV28fgX/3xMC2Z2Yv7p2DoResRX7z+DK7ejrh+AjSDJ+h&#10;xW/YIUACGjuniQMszvwGi4orXaM6BD/Dsr2eSxWZ8cggX5Z5WVLC0VeU5Sov04+simCxEtb58FGA&#10;JvFQU4etkFDZ8dGHSO4SEsM9KNnupFLJcPtmqxw5MmybXVon9N/ClCFDTVdlUSZkA/F96igtA7a1&#10;krqmt1NC6TqK88G06RyYVNMZmShzUisKNEkVxmbEwChhA+0r6pYUQjVw3DChHtxPSgZs3Zr6Hwfm&#10;BCXqk0HtV/PFIvZ6MhblskDDXXuaaw8zHKFqGiiZjtuQ5iPqYOAea9TJpNeFyYkrtmSS8TQ+seev&#10;7RR1GfLNLwAAAP//AwBQSwMEFAAGAAgAAAAhAAOoe3riAAAACwEAAA8AAABkcnMvZG93bnJldi54&#10;bWxMj09Lw0AQxe+C32EZwYvYXRNJNGZTpPiHXgTbIvS2zY5JMDsbsts2+umdnvQ2j3m893vlfHK9&#10;OOAYOk8abmYKBFLtbUeNhs36+foORIiGrOk9oYZvDDCvzs9KU1h/pHc8rGIjOIRCYTS0MQ6FlKFu&#10;0Zkw8wMS/z796ExkOTbSjubI4a6XiVKZdKYjbmjNgIsW66/V3mnIX9+ybVy4n277opb3T1duOdx+&#10;aH15MT0+gIg4xT8znPAZHSpm2vk92SB61knKWyIfKs9BnBxZmoLYaUjyXIGsSvl/Q/ULAAD//wMA&#10;UEsBAi0AFAAGAAgAAAAhALaDOJL+AAAA4QEAABMAAAAAAAAAAAAAAAAAAAAAAFtDb250ZW50X1R5&#10;cGVzXS54bWxQSwECLQAUAAYACAAAACEAOP0h/9YAAACUAQAACwAAAAAAAAAAAAAAAAAvAQAAX3Jl&#10;bHMvLnJlbHNQSwECLQAUAAYACAAAACEAnbt3pCgCAAAsBAAADgAAAAAAAAAAAAAAAAAuAgAAZHJz&#10;L2Uyb0RvYy54bWxQSwECLQAUAAYACAAAACEAA6h7euIAAAALAQAADwAAAAAAAAAAAAAAAACCBAAA&#10;ZHJzL2Rvd25yZXYueG1sUEsFBgAAAAAEAAQA8wAAAJEFAAAAAA==&#10;" stroked="f">
+                <v:textbox>
+                  <w:txbxContent>
+                    <w:p>
+                      <w:pPr>
+                        <w:rPr>
+                          <w:rFonts w:ascii="Castellar" w:hAnsi="Castellar"/>
+                          <w:i/>
+                        </w:rPr>
+                      </w:pPr>
+                      <w:r>
+                        <w:rPr>
+                          <w:rFonts w:ascii="Castellar" w:hAnsi="Castellar"/>
+                          <w:i/>
+                        </w:rPr>
+                        <w:t xml:space="preserve"> </w:t>
+                      </w:r>
+                      <w:r>
+                        <w:rPr>
+                          <w:rFonts w:ascii="Castellar" w:hAnsi="Castellar"/>
+                          <w:i/>
+                        </w:rPr>
+                        <w:t>Soft Skills</w:t>
+                      </w:r>
+                    </w:p>
+                  </w:txbxContent>
+                </v:textbox>
+              </v:shape>
+            </w:pict>
+          </mc:Fallback>
+        </mc:AlternateContent>
+      </w:r>
       <w:proofErr w:type="gramStart"/>
       <w:r>
         <w:rPr>
@@ -536,134 +664,6 @@
                 <w:spacing w:val="-17"/>
               </w:rPr>
             </w:pPr>
-            <w:r>
-              <w:rPr>
-                <w:rFonts w:ascii="Verdana" w:hAnsi="Verdana" w:cs="Arial"/>
-                <w:noProof/>
-                <w:color w:val="000000"/>
-                <w:spacing w:val="-17"/>
-              </w:rPr>
-              <mc:AlternateContent>
-                <mc:Choice Requires="wps">
-                  <w:drawing>
-                    <wp:anchor distT="45720" distB="45720" distL="114300" distR="114300" simplePos="0" relativeHeight="251683328" behindDoc="0" locked="0" layoutInCell="1" allowOverlap="1" wp14:anchorId="3686EFD5" wp14:editId="71AB8B67">
-                      <wp:simplePos x="0" y="0"/>
-                      <wp:positionH relativeFrom="column">
-                        <wp:posOffset>-611505</wp:posOffset>
-                      </wp:positionH>
-                      <wp:positionV relativeFrom="paragraph">
-                        <wp:posOffset>133985</wp:posOffset>
-                      </wp:positionV>
-                      <wp:extent cx="1075055" cy="255905"/>
-                      <wp:effectExtent l="0" t="9525" r="1270" b="1270"/>
-                      <wp:wrapNone/>
-                      <wp:docPr id="217" name="Text Box 2"/>
-                      <wp:cNvGraphicFramePr>
-                        <a:graphicFrameLocks xmlns:a="http://schemas.openxmlformats.org/drawingml/2006/main"/>
-                      </wp:cNvGraphicFramePr>
-                      <a:graphic xmlns:a="http://schemas.openxmlformats.org/drawingml/2006/main">
-                        <a:graphicData uri="http://schemas.microsoft.com/office/word/2010/wordprocessingShape">
-                          <wps:wsp>
-                            <wps:cNvSpPr txBox="1">
-                              <a:spLocks noChangeArrowheads="1"/>
-                            </wps:cNvSpPr>
-                            <wps:spPr bwMode="auto">
-                              <a:xfrm rot="16200000">
-                                <a:off x="0" y="0"/>
-                                <a:ext cx="1075055" cy="255905"/>
-                              </a:xfrm>
-                              <a:prstGeom prst="rect">
-                                <a:avLst/>
-                              </a:prstGeom>
-                              <a:solidFill>
-                                <a:srgbClr val="FFFFFF"/>
-                              </a:solidFill>
-                              <a:ln w="9525">
-                                <a:noFill/>
-                                <a:miter lim="800000"/>
-                                <a:headEnd/>
-                                <a:tailEnd/>
-                              </a:ln>
-                            </wps:spPr>
-                            <wps:txbx>
-                              <w:txbxContent>
-                                <w:p>
-                                  <w:pPr>
-                                    <w:rPr>
-                                      <w:rFonts w:ascii="Castellar" w:hAnsi="Castellar"/>
-                                      <w:i/>
-                                    </w:rPr>
-                                  </w:pPr>
-                                  <w:r>
-                                    <w:rPr>
-                                      <w:rFonts w:ascii="Castellar" w:hAnsi="Castellar"/>
-                                      <w:i/>
-                                    </w:rPr>
-                                    <w:t xml:space="preserve"> </w:t>
-                                  </w:r>
-                                  <w:r>
-                                    <w:rPr>
-                                      <w:rFonts w:ascii="Castellar" w:hAnsi="Castellar"/>
-                                      <w:i/>
-                                    </w:rPr>
-                                    <w:t>Soft Skills</w:t>
-                                  </w:r>
-                                </w:p>
-                              </w:txbxContent>
-                            </wps:txbx>
-                            <wps:bodyPr rot="0" vert="horz" wrap="square" lIns="91440" tIns="45720" rIns="91440" bIns="45720" anchor="t" anchorCtr="0">
-                              <a:noAutofit/>
-                            </wps:bodyPr>
-                          </wps:wsp>
-                        </a:graphicData>
-                      </a:graphic>
-                      <wp14:sizeRelH relativeFrom="margin">
-                        <wp14:pctWidth>0</wp14:pctWidth>
-                      </wp14:sizeRelH>
-                      <wp14:sizeRelV relativeFrom="margin">
-                        <wp14:pctHeight>0</wp14:pctHeight>
-                      </wp14:sizeRelV>
-                    </wp:anchor>
-                  </w:drawing>
-                </mc:Choice>
-                <mc:Fallback>
-                  <w:pict>
-                    <v:shapetype w14:anchorId="3686EFD5" id="_x0000_t202" coordsize="21600,21600" o:spt="202" path="m,l,21600r21600,l21600,xe">
-                      <v:stroke joinstyle="miter"/>
-                      <v:path gradientshapeok="t" o:connecttype="rect"/>
-                    </v:shapetype>
-                    <v:shape id="Text Box 2" o:spid="_x0000_s1026" type="#_x0000_t202" style="position:absolute;left:0;text-align:left;margin-left:-48.15pt;margin-top:10.55pt;width:84.65pt;height:20.15pt;rotation:-90;z-index:251683328;visibility:visible;mso-wrap-style:square;mso-width-percent:0;mso-height-percent:0;mso-wrap-distance-left:9pt;mso-wrap-distance-top:3.6pt;mso-wrap-distance-right:9pt;mso-wrap-distance-bottom:3.6pt;mso-position-horizontal:absolute;mso-position-horizontal-relative:text;mso-position-vertical:absolute;mso-position-vertical-relative:text;mso-width-percent:0;mso-height-percent:0;mso-width-relative:margin;mso-height-relative:margin;v-text-anchor:top" o:gfxdata="UEsDBBQABgAIAAAAIQC2gziS/gAAAOEBAAATAAAAW0NvbnRlbnRfVHlwZXNdLnhtbJSRQU7DMBBF&#10;90jcwfIWJU67QAgl6YK0S0CoHGBkTxKLZGx5TGhvj5O2G0SRWNoz/78nu9wcxkFMGNg6quQqL6RA&#10;0s5Y6ir5vt9lD1JwBDIwOMJKHpHlpr69KfdHjyxSmriSfYz+USnWPY7AufNIadK6MEJMx9ApD/oD&#10;OlTrorhX2lFEilmcO2RdNtjC5xDF9pCuTyYBB5bi6bQ4syoJ3g9WQ0ymaiLzg5KdCXlKLjvcW893&#10;SUOqXwnz5DrgnHtJTxOsQfEKIT7DmDSUCaxw7Rqn8787ZsmRM9e2VmPeBN4uqYvTtW7jvijg9N/y&#10;JsXecLq0q+WD6m8AAAD//wMAUEsDBBQABgAIAAAAIQA4/SH/1gAAAJQBAAALAAAAX3JlbHMvLnJl&#10;bHOkkMFqwzAMhu+DvYPRfXGawxijTi+j0GvpHsDYimMaW0Yy2fr2M4PBMnrbUb/Q94l/f/hMi1qR&#10;JVI2sOt6UJgd+ZiDgffL8ekFlFSbvV0oo4EbChzGx4f9GRdb25HMsYhqlCwG5lrLq9biZkxWOiqY&#10;22YiTra2kYMu1l1tQD30/bPm3wwYN0x18gb45AdQl1tp5j/sFB2T0FQ7R0nTNEV3j6o9feQzro1i&#10;OWA14Fm+Q8a1a8+Bvu/d/dMb2JY5uiPbhG/ktn4cqGU/er3pcvwCAAD//wMAUEsDBBQABgAIAAAA&#10;IQCdu3ekKAIAACwEAAAOAAAAZHJzL2Uyb0RvYy54bWysU8GO2yAQvVfqPyDujR0r3mysOKtttqkq&#10;bbeVdvsBGOMYFRgKJPb26zvgKEnbW1UOiGGGx5s3M+u7UStyFM5LMDWdz3JKhOHQSrOv6beX3btb&#10;SnxgpmUKjKjpq/D0bvP2zXqwlSigB9UKRxDE+GqwNe1DsFWWed4LzfwMrDDo7MBpFtB0+6x1bEB0&#10;rbIiz2+yAVxrHXDhPd4+TE66SfhdJ3j40nVeBKJqitxC2l3am7hnmzWr9o7ZXvITDfYPLDSTBj89&#10;Qz2wwMjByb+gtOQOPHRhxkFn0HWSi5QDZjPP/8jmuWdWpFxQHG/PMvn/B8ufjl8dkW1Ni/mSEsM0&#10;FulFjIG8h5EUUZ/B+grDni0GhhGvsc4pV28fgX/3xMC2Z2Yv7p2DoResRX7z+DK7ejrh+AjSDJ+h&#10;xW/YIUACGjuniQMszvwGi4orXaM6BD/Dsr2eSxWZ8cggX5Z5WVLC0VeU5Sov04+simCxEtb58FGA&#10;JvFQU4etkFDZ8dGHSO4SEsM9KNnupFLJcPtmqxw5MmybXVon9N/ClCFDTVdlUSZkA/F96igtA7a1&#10;krqmt1NC6TqK88G06RyYVNMZmShzUisKNEkVxmbEwChhA+0r6pYUQjVw3DChHtxPSgZs3Zr6Hwfm&#10;BCXqk0HtV/PFIvZ6MhblskDDXXuaaw8zHKFqGiiZjtuQ5iPqYOAea9TJpNeFyYkrtmSS8TQ+seev&#10;7RR1GfLNLwAAAP//AwBQSwMEFAAGAAgAAAAhADHl8j/iAAAACQEAAA8AAABkcnMvZG93bnJldi54&#10;bWxMj01rwkAQhu9C/8MyhV5EN2r8itlIkbbipVAtBW9rdkxCs7Mhu2raX9/pqb3NMA/vPG+67mwt&#10;rtj6ypGC0TACgZQ7U1Gh4P3wPFiA8EGT0bUjVPCFHtbZXS/ViXE3esPrPhSCQ8gnWkEZQpNI6fMS&#10;rfZD1yDx7exaqwOvbSFNq28cbms5jqKZtLoi/lDqBjcl5p/7i1Uw377OjmFjv6vjS7RbPvXtrok/&#10;lHq47x5XIAJ24Q+GX31Wh4ydTu5CxotawWAyYvXAQzyJQTCxmII4MTieLkFmqfzfIPsBAAD//wMA&#10;UEsBAi0AFAAGAAgAAAAhALaDOJL+AAAA4QEAABMAAAAAAAAAAAAAAAAAAAAAAFtDb250ZW50X1R5&#10;cGVzXS54bWxQSwECLQAUAAYACAAAACEAOP0h/9YAAACUAQAACwAAAAAAAAAAAAAAAAAvAQAAX3Jl&#10;bHMvLnJlbHNQSwECLQAUAAYACAAAACEAnbt3pCgCAAAsBAAADgAAAAAAAAAAAAAAAAAuAgAAZHJz&#10;L2Uyb0RvYy54bWxQSwECLQAUAAYACAAAACEAMeXyP+IAAAAJAQAADwAAAAAAAAAAAAAAAACCBAAA&#10;ZHJzL2Rvd25yZXYueG1sUEsFBgAAAAAEAAQA8wAAAJEFAAAAAA==&#10;" stroked="f">
-                      <v:textbox>
-                        <w:txbxContent>
-                          <w:p>
-                            <w:pPr>
-                              <w:rPr>
-                                <w:rFonts w:ascii="Castellar" w:hAnsi="Castellar"/>
-                                <w:i/>
-                              </w:rPr>
-                            </w:pPr>
-                            <w:r>
-                              <w:rPr>
-                                <w:rFonts w:ascii="Castellar" w:hAnsi="Castellar"/>
-                                <w:i/>
-                              </w:rPr>
-                              <w:t xml:space="preserve"> </w:t>
-                            </w:r>
-                            <w:r>
-                              <w:rPr>
-                                <w:rFonts w:ascii="Castellar" w:hAnsi="Castellar"/>
-                                <w:i/>
-                              </w:rPr>
-                              <w:t>Soft Skills</w:t>
-                            </w:r>
-                          </w:p>
-                        </w:txbxContent>
-                      </v:textbox>
-                    </v:shape>
-                  </w:pict>
-                </mc:Fallback>
-              </mc:AlternateContent>
-            </w:r>
             <w:r>
               <w:rPr>
                 <w:rFonts w:ascii="Verdana" w:hAnsi="Verdana" w:cs="Arial"/>
@@ -1309,10 +1309,20 @@
           <w:bCs/>
           <w:color w:val="000000"/>
           <w:spacing w:val="-18"/>
+        </w:rPr>
+        <w:t>E</w:t>
+      </w:r>
+      <w:r>
+        <w:rPr>
+          <w:rFonts w:ascii="Verdana" w:hAnsi="Verdana" w:cs="Arial"/>
+          <w:b/>
+          <w:bCs/>
+          <w:color w:val="000000"/>
+          <w:spacing w:val="-18"/>
           <w:sz w:val="16"/>
           <w:szCs w:val="16"/>
         </w:rPr>
-        <w:t>EDUCATION</w:t>
+        <w:t>DUCATION</w:t>
       </w:r>
     </w:p>
     <w:p>
@@ -1795,8 +1805,8 @@
           <w:bCs/>
           <w:color w:val="000000"/>
           <w:spacing w:val="-11"/>
-          <w:sz w:val="18"/>
-          <w:szCs w:val="18"/>
+          <w:sz w:val="16"/>
+          <w:szCs w:val="16"/>
         </w:rPr>
       </w:pPr>
       <w:r>
@@ -1806,10 +1816,42 @@
           <w:bCs/>
           <w:color w:val="000000"/>
           <w:spacing w:val="-11"/>
-          <w:sz w:val="18"/>
-          <w:szCs w:val="18"/>
-        </w:rPr>
-        <w:t>WORK EXPERIENCE</w:t>
+        </w:rPr>
+        <w:t>W</w:t>
+      </w:r>
+      <w:r>
+        <w:rPr>
+          <w:rFonts w:ascii="Verdana" w:hAnsi="Verdana" w:cs="Arial"/>
+          <w:b/>
+          <w:bCs/>
+          <w:color w:val="000000"/>
+          <w:spacing w:val="-11"/>
+          <w:sz w:val="16"/>
+          <w:szCs w:val="16"/>
+        </w:rPr>
+        <w:t xml:space="preserve">ORK </w:t>
+      </w:r>
+      <w:r>
+        <w:rPr>
+          <w:rFonts w:ascii="Verdana" w:hAnsi="Verdana" w:cs="Arial"/>
+          <w:b/>
+          <w:bCs/>
+          <w:color w:val="000000"/>
+          <w:spacing w:val="-11"/>
+        </w:rPr>
+        <w:t>E</w:t>
+      </w:r>
+      <w:r>
+        <w:rPr>
+          <w:rFonts w:ascii="Verdana" w:hAnsi="Verdana" w:cs="Arial"/>
+          <w:b/>
+          <w:bCs/>
+          <w:color w:val="000000"/>
+          <w:spacing w:val="-11"/>
+          <w:sz w:val="16"/>
+          <w:szCs w:val="16"/>
+        </w:rPr>
+        <w:t>XPERIENCE</w:t>
       </w:r>
     </w:p>
     <w:p>
@@ -5507,6 +5549,113 @@
       <w:pPr>
         <w:adjustRightInd w:val="0"/>
         <w:spacing w:line="240" w:lineRule="exact"/>
+        <w:ind w:left="1440"/>
+        <w:rPr>
+          <w:rFonts w:ascii="Verdana" w:hAnsi="Verdana" w:cs="Arial"/>
+          <w:b/>
+          <w:bCs/>
+          <w:color w:val="000000"/>
+          <w:spacing w:val="-18"/>
+        </w:rPr>
+      </w:pPr>
+      <w:r>
+        <w:rPr>
+          <w:rFonts w:ascii="Verdana" w:hAnsi="Verdana" w:cs="Arial"/>
+          <w:b/>
+          <w:bCs/>
+          <w:color w:val="000000"/>
+          <w:spacing w:val="-18"/>
+        </w:rPr>
+        <w:t xml:space="preserve">           2015 – 2016 </w:t>
+      </w:r>
+      <w:r>
+        <w:rPr>
+          <w:rFonts w:ascii="Verdana" w:hAnsi="Verdana" w:cs="Arial"/>
+          <w:b/>
+          <w:bCs/>
+          <w:color w:val="000000"/>
+          <w:spacing w:val="-18"/>
+        </w:rPr>
+        <w:tab/>
+        <w:t>University Research</w:t>
+      </w:r>
+    </w:p>
+    <w:p>
+      <w:pPr>
+        <w:adjustRightInd w:val="0"/>
+        <w:spacing w:line="240" w:lineRule="exact"/>
+        <w:ind w:left="3600"/>
+        <w:rPr>
+          <w:rFonts w:ascii="Verdana" w:hAnsi="Verdana" w:cs="Arial"/>
+          <w:bCs/>
+          <w:color w:val="000000"/>
+          <w:spacing w:val="-18"/>
+        </w:rPr>
+      </w:pPr>
+      <w:r>
+        <w:rPr>
+          <w:rFonts w:ascii="Verdana" w:hAnsi="Verdana" w:cs="Arial"/>
+          <w:bCs/>
+          <w:i/>
+          <w:color w:val="000000"/>
+          <w:spacing w:val="-18"/>
+        </w:rPr>
+        <w:t xml:space="preserve">The Effects of Hugging on Feelings of Intimacy. </w:t>
+      </w:r>
+      <w:r>
+        <w:rPr>
+          <w:rFonts w:ascii="Verdana" w:hAnsi="Verdana" w:cs="Arial"/>
+          <w:bCs/>
+          <w:color w:val="000000"/>
+          <w:spacing w:val="-18"/>
+        </w:rPr>
+        <w:t xml:space="preserve">Responsible for data analysis. Supervisor: </w:t>
+      </w:r>
+      <w:proofErr w:type="spellStart"/>
+      <w:r>
+        <w:rPr>
+          <w:rFonts w:ascii="Verdana" w:hAnsi="Verdana" w:cs="Arial"/>
+          <w:bCs/>
+          <w:color w:val="000000"/>
+          <w:spacing w:val="-18"/>
+        </w:rPr>
+        <w:t>Dobkins</w:t>
+      </w:r>
+      <w:proofErr w:type="spellEnd"/>
+      <w:r>
+        <w:rPr>
+          <w:rFonts w:ascii="Verdana" w:hAnsi="Verdana" w:cs="Arial"/>
+          <w:bCs/>
+          <w:color w:val="000000"/>
+          <w:spacing w:val="-18"/>
+        </w:rPr>
+        <w:t xml:space="preserve">, Karen, </w:t>
+      </w:r>
+      <w:proofErr w:type="spellStart"/>
+      <w:r>
+        <w:rPr>
+          <w:rFonts w:ascii="Verdana" w:hAnsi="Verdana" w:cs="Arial"/>
+          <w:bCs/>
+          <w:color w:val="000000"/>
+          <w:spacing w:val="-18"/>
+        </w:rPr>
+        <w:t>Ph.D</w:t>
+      </w:r>
+      <w:proofErr w:type="spellEnd"/>
+      <w:r>
+        <w:rPr>
+          <w:rFonts w:ascii="Verdana" w:hAnsi="Verdana" w:cs="Arial"/>
+          <w:bCs/>
+          <w:color w:val="000000"/>
+          <w:spacing w:val="-18"/>
+        </w:rPr>
+        <w:t>, University of California, San Diego</w:t>
+      </w:r>
+    </w:p>
+    <w:p>
+      <w:pPr>
+        <w:adjustRightInd w:val="0"/>
+        <w:spacing w:line="240" w:lineRule="exact"/>
         <w:ind w:left="1440" w:firstLine="720"/>
         <w:rPr>
           <w:rFonts w:ascii="Verdana" w:hAnsi="Verdana" w:cs="Arial"/>
@@ -5736,33 +5885,41 @@
           <w:color w:val="000000"/>
           <w:spacing w:val="-16"/>
         </w:rPr>
-        <w:t>Responsible for conceptualization and creation of methods, data collection, data analysis, literature review and assisted in project write-up. Supervisor: Professor Dan</w:t>
-      </w:r>
+        <w:t xml:space="preserve">Responsible for conceptualization and creation of methods, data collection, data analysis, literature review and assisted in project write-up. Supervisor: Professor </w:t>
+      </w:r>
+      <w:proofErr w:type="spellStart"/>
       <w:r>
         <w:rPr>
           <w:rFonts w:ascii="Verdana" w:hAnsi="Verdana" w:cs="Arial"/>
           <w:color w:val="000000"/>
           <w:spacing w:val="-16"/>
         </w:rPr>
-        <w:t xml:space="preserve"> </w:t>
-      </w:r>
-      <w:proofErr w:type="spellStart"/>
+        <w:t>Klienman</w:t>
+      </w:r>
+      <w:proofErr w:type="spellEnd"/>
       <w:r>
         <w:rPr>
           <w:rFonts w:ascii="Verdana" w:hAnsi="Verdana" w:cs="Arial"/>
           <w:color w:val="000000"/>
           <w:spacing w:val="-16"/>
         </w:rPr>
-        <w:t>Klienman</w:t>
-      </w:r>
-      <w:proofErr w:type="spellEnd"/>
+        <w:t>,</w:t>
+      </w:r>
       <w:r>
         <w:rPr>
           <w:rFonts w:ascii="Verdana" w:hAnsi="Verdana" w:cs="Arial"/>
           <w:color w:val="000000"/>
           <w:spacing w:val="-16"/>
         </w:rPr>
-        <w:t>, Ph.D., University of California, San Diego</w:t>
+        <w:t xml:space="preserve"> Daniel, </w:t>
+      </w:r>
+      <w:r>
+        <w:rPr>
+          <w:rFonts w:ascii="Verdana" w:hAnsi="Verdana" w:cs="Arial"/>
+          <w:color w:val="000000"/>
+          <w:spacing w:val="-16"/>
+        </w:rPr>
+        <w:t>Ph.D., University of California, San Diego</w:t>
       </w:r>
     </w:p>
     <w:p>
@@ -5818,6 +5975,8 @@
         </w:rPr>
         <w:t>University Research</w:t>
       </w:r>
+      <w:bookmarkStart w:id="0" w:name="_GoBack"/>
+      <w:bookmarkEnd w:id="0"/>
     </w:p>
     <w:p>
       <w:pPr>
@@ -6428,7 +6587,15 @@
           <w:color w:val="000000"/>
           <w:spacing w:val="-17"/>
         </w:rPr>
-        <w:t xml:space="preserve">, and project write-up. Supervisor: </w:t>
+        <w:t>, and project write</w:t>
+      </w:r>
+      <w:r>
+        <w:rPr>
+          <w:rFonts w:ascii="Verdana" w:hAnsi="Verdana" w:cs="Arial"/>
+          <w:color w:val="000000"/>
+          <w:spacing w:val="-17"/>
+        </w:rPr>
+        <w:t xml:space="preserve">-up. Supervisor: </w:t>
       </w:r>
       <w:proofErr w:type="spellStart"/>
       <w:r>
@@ -6446,7 +6613,15 @@
           <w:color w:val="000000"/>
           <w:spacing w:val="-17"/>
         </w:rPr>
-        <w:t xml:space="preserve">, Inna. Ph.D., </w:t>
+        <w:t>, Inna,</w:t>
+      </w:r>
+      <w:r>
+        <w:rPr>
+          <w:rFonts w:ascii="Verdana" w:hAnsi="Verdana" w:cs="Arial"/>
+          <w:color w:val="000000"/>
+          <w:spacing w:val="-17"/>
+        </w:rPr>
+        <w:t xml:space="preserve"> Ph.D., </w:t>
       </w:r>
     </w:p>
     <w:p>
@@ -6521,6 +6696,7 @@
       <w:pPr>
         <w:adjustRightInd w:val="0"/>
         <w:spacing w:line="240" w:lineRule="exact"/>
+        <w:ind w:left="3240" w:firstLine="360"/>
         <w:rPr>
           <w:rFonts w:ascii="Verdana" w:hAnsi="Verdana" w:cs="Arial"/>
           <w:color w:val="000000"/>
@@ -6532,55 +6708,10 @@
       <w:pPr>
         <w:adjustRightInd w:val="0"/>
         <w:spacing w:line="240" w:lineRule="exact"/>
-        <w:ind w:left="720" w:firstLine="720"/>
-        <w:rPr>
-          <w:rFonts w:ascii="Verdana" w:hAnsi="Verdana" w:cs="Arial"/>
-          <w:b/>
-          <w:bCs/>
-          <w:color w:val="000000"/>
-          <w:spacing w:val="-15"/>
-        </w:rPr>
-      </w:pPr>
-    </w:p>
-    <w:p>
-      <w:pPr>
-        <w:adjustRightInd w:val="0"/>
-        <w:spacing w:line="240" w:lineRule="exact"/>
-        <w:ind w:left="720" w:firstLine="720"/>
-        <w:rPr>
-          <w:rFonts w:ascii="Verdana" w:hAnsi="Verdana" w:cs="Arial"/>
-          <w:b/>
-          <w:bCs/>
-          <w:color w:val="000000"/>
-          <w:spacing w:val="-15"/>
-        </w:rPr>
-      </w:pPr>
-    </w:p>
-    <w:p>
-      <w:pPr>
-        <w:adjustRightInd w:val="0"/>
-        <w:spacing w:line="240" w:lineRule="exact"/>
-        <w:ind w:left="720" w:firstLine="720"/>
-        <w:rPr>
-          <w:rFonts w:ascii="Verdana" w:hAnsi="Verdana" w:cs="Arial"/>
-          <w:b/>
-          <w:bCs/>
-          <w:color w:val="000000"/>
-          <w:spacing w:val="-15"/>
-        </w:rPr>
-      </w:pPr>
-    </w:p>
-    <w:p>
-      <w:pPr>
-        <w:adjustRightInd w:val="0"/>
-        <w:spacing w:line="240" w:lineRule="exact"/>
-        <w:ind w:left="720" w:firstLine="720"/>
-        <w:rPr>
-          <w:rFonts w:ascii="Verdana" w:hAnsi="Verdana" w:cs="Arial"/>
-          <w:b/>
-          <w:bCs/>
-          <w:color w:val="000000"/>
-          <w:spacing w:val="-15"/>
+        <w:rPr>
+          <w:rFonts w:ascii="Verdana" w:hAnsi="Verdana" w:cs="Arial"/>
+          <w:color w:val="000000"/>
+          <w:spacing w:val="-16"/>
         </w:rPr>
       </w:pPr>
     </w:p>
@@ -8379,17 +8510,7 @@
           <w:color w:val="000000"/>
           <w:spacing w:val="-14"/>
         </w:rPr>
-        <w:t>Student Member o</w:t>
-      </w:r>
-      <w:bookmarkStart w:id="0" w:name="_GoBack"/>
-      <w:bookmarkEnd w:id="0"/>
-      <w:r>
-        <w:rPr>
-          <w:rFonts w:ascii="Verdana" w:hAnsi="Verdana" w:cs="Arial"/>
-          <w:color w:val="000000"/>
-          <w:spacing w:val="-14"/>
-        </w:rPr>
-        <w:t>f Western Psychological Association</w:t>
+        <w:t>Student Member of Western Psychological Association</w:t>
       </w:r>
     </w:p>
     <w:p>
@@ -12203,7 +12324,7 @@
 </file>
 
 <file path=customXml/itemProps1.xml><?xml version="1.0" encoding="utf-8"?>
-<ds:datastoreItem xmlns:ds="http://schemas.openxmlformats.org/officeDocument/2006/customXml" ds:itemID="{4A880F23-52A7-417F-9636-652EC3E68C48}">
+<ds:datastoreItem xmlns:ds="http://schemas.openxmlformats.org/officeDocument/2006/customXml" ds:itemID="{846EB242-D113-40BE-8C79-7A9E91DECC20}">
   <ds:schemaRefs>
     <ds:schemaRef ds:uri="http://schemas.openxmlformats.org/officeDocument/2006/bibliography"/>
   </ds:schemaRefs>

</xml_diff>